<commit_message>
penambahan username dan password
</commit_message>
<xml_diff>
--- a/Deskripsi Produk.docx
+++ b/Deskripsi Produk.docx
@@ -435,8 +435,6 @@
         </w:rPr>
         <w:t xml:space="preserve"> Bank</w:t>
       </w:r>
-      <w:bookmarkStart w:id="0" w:name="_GoBack"/>
-      <w:bookmarkEnd w:id="0"/>
     </w:p>
     <w:p>
       <w:pPr>
@@ -1408,7 +1406,137 @@
           <w:szCs w:val="20"/>
           <w:shd w:val="clear" w:color="auto" w:fill="FFFFFF"/>
         </w:rPr>
-        <w:t xml:space="preserve"> login, </w:t>
+        <w:t xml:space="preserve"> login,</w:t>
+      </w:r>
+      <w:r>
+        <w:rPr>
+          <w:rFonts w:ascii="Arial" w:hAnsi="Arial" w:cs="Arial"/>
+          <w:color w:val="202124"/>
+          <w:sz w:val="20"/>
+          <w:szCs w:val="20"/>
+          <w:shd w:val="clear" w:color="auto" w:fill="FFFFFF"/>
+        </w:rPr>
+        <w:t xml:space="preserve"> </w:t>
+      </w:r>
+      <w:proofErr w:type="spellStart"/>
+      <w:r>
+        <w:rPr>
+          <w:rFonts w:ascii="Arial" w:hAnsi="Arial" w:cs="Arial"/>
+          <w:color w:val="202124"/>
+          <w:sz w:val="20"/>
+          <w:szCs w:val="20"/>
+          <w:shd w:val="clear" w:color="auto" w:fill="FFFFFF"/>
+        </w:rPr>
+        <w:t>dengan</w:t>
+      </w:r>
+      <w:proofErr w:type="spellEnd"/>
+      <w:r>
+        <w:rPr>
+          <w:rFonts w:ascii="Arial" w:hAnsi="Arial" w:cs="Arial"/>
+          <w:color w:val="202124"/>
+          <w:sz w:val="20"/>
+          <w:szCs w:val="20"/>
+          <w:shd w:val="clear" w:color="auto" w:fill="FFFFFF"/>
+        </w:rPr>
+        <w:t xml:space="preserve"> username : </w:t>
+      </w:r>
+      <w:r>
+        <w:rPr>
+          <w:rFonts w:ascii="Arial" w:hAnsi="Arial" w:cs="Arial"/>
+          <w:b/>
+          <w:bCs/>
+          <w:color w:val="202124"/>
+          <w:sz w:val="20"/>
+          <w:szCs w:val="20"/>
+          <w:shd w:val="clear" w:color="auto" w:fill="FFFFFF"/>
+        </w:rPr>
+        <w:t>admin</w:t>
+      </w:r>
+      <w:r>
+        <w:rPr>
+          <w:rFonts w:ascii="Arial" w:hAnsi="Arial" w:cs="Arial"/>
+          <w:color w:val="202124"/>
+          <w:sz w:val="20"/>
+          <w:szCs w:val="20"/>
+          <w:shd w:val="clear" w:color="auto" w:fill="FFFFFF"/>
+        </w:rPr>
+        <w:t xml:space="preserve"> </w:t>
+      </w:r>
+      <w:proofErr w:type="spellStart"/>
+      <w:r>
+        <w:rPr>
+          <w:rFonts w:ascii="Arial" w:hAnsi="Arial" w:cs="Arial"/>
+          <w:color w:val="202124"/>
+          <w:sz w:val="20"/>
+          <w:szCs w:val="20"/>
+          <w:shd w:val="clear" w:color="auto" w:fill="FFFFFF"/>
+        </w:rPr>
+        <w:t>dan</w:t>
+      </w:r>
+      <w:proofErr w:type="spellEnd"/>
+      <w:r>
+        <w:rPr>
+          <w:rFonts w:ascii="Arial" w:hAnsi="Arial" w:cs="Arial"/>
+          <w:color w:val="202124"/>
+          <w:sz w:val="20"/>
+          <w:szCs w:val="20"/>
+          <w:shd w:val="clear" w:color="auto" w:fill="FFFFFF"/>
+        </w:rPr>
+        <w:t xml:space="preserve"> </w:t>
+      </w:r>
+      <w:proofErr w:type="spellStart"/>
+      <w:r>
+        <w:rPr>
+          <w:rFonts w:ascii="Arial" w:hAnsi="Arial" w:cs="Arial"/>
+          <w:color w:val="202124"/>
+          <w:sz w:val="20"/>
+          <w:szCs w:val="20"/>
+          <w:shd w:val="clear" w:color="auto" w:fill="FFFFFF"/>
+        </w:rPr>
+        <w:t>passwordnya</w:t>
+      </w:r>
+      <w:proofErr w:type="spellEnd"/>
+      <w:r>
+        <w:rPr>
+          <w:rFonts w:ascii="Arial" w:hAnsi="Arial" w:cs="Arial"/>
+          <w:color w:val="202124"/>
+          <w:sz w:val="20"/>
+          <w:szCs w:val="20"/>
+          <w:shd w:val="clear" w:color="auto" w:fill="FFFFFF"/>
+        </w:rPr>
+        <w:t xml:space="preserve"> : </w:t>
+      </w:r>
+      <w:r>
+        <w:rPr>
+          <w:rFonts w:ascii="Arial" w:hAnsi="Arial" w:cs="Arial"/>
+          <w:b/>
+          <w:bCs/>
+          <w:color w:val="202124"/>
+          <w:sz w:val="20"/>
+          <w:szCs w:val="20"/>
+          <w:shd w:val="clear" w:color="auto" w:fill="FFFFFF"/>
+        </w:rPr>
+        <w:t>admin</w:t>
+      </w:r>
+      <w:r>
+        <w:rPr>
+          <w:rFonts w:ascii="Arial" w:hAnsi="Arial" w:cs="Arial"/>
+          <w:color w:val="202124"/>
+          <w:sz w:val="20"/>
+          <w:szCs w:val="20"/>
+          <w:shd w:val="clear" w:color="auto" w:fill="FFFFFF"/>
+        </w:rPr>
+        <w:t xml:space="preserve"> </w:t>
+      </w:r>
+      <w:r>
+        <w:rPr>
+          <w:rFonts w:ascii="Arial" w:hAnsi="Arial" w:cs="Arial"/>
+          <w:color w:val="202124"/>
+          <w:sz w:val="20"/>
+          <w:szCs w:val="20"/>
+          <w:shd w:val="clear" w:color="auto" w:fill="FFFFFF"/>
+        </w:rPr>
+        <w:t xml:space="preserve"> </w:t>
       </w:r>
       <w:proofErr w:type="spellStart"/>
       <w:r>
@@ -2061,7 +2189,19 @@
           <w:szCs w:val="20"/>
           <w:shd w:val="clear" w:color="auto" w:fill="FFFFFF"/>
         </w:rPr>
-        <w:t>uang</w:t>
+        <w:t>uan</w:t>
+      </w:r>
+      <w:bookmarkStart w:id="0" w:name="_GoBack"/>
+      <w:bookmarkEnd w:id="0"/>
+      <w:r>
+        <w:rPr>
+          <w:rFonts w:ascii="Arial" w:hAnsi="Arial" w:cs="Arial"/>
+          <w:color w:val="202124"/>
+          <w:sz w:val="20"/>
+          <w:szCs w:val="20"/>
+          <w:shd w:val="clear" w:color="auto" w:fill="FFFFFF"/>
+        </w:rPr>
+        <w:t>g</w:t>
       </w:r>
       <w:proofErr w:type="spellEnd"/>
       <w:r>
@@ -2605,17 +2745,7 @@
           <w:szCs w:val="24"/>
           <w:shd w:val="clear" w:color="auto" w:fill="FFFFFF"/>
         </w:rPr>
-        <w:t>A</w:t>
-      </w:r>
-      <w:r>
-        <w:rPr>
-          <w:rFonts w:asciiTheme="minorBidi" w:hAnsiTheme="minorBidi"/>
-          <w:color w:val="24292E"/>
-          <w:sz w:val="24"/>
-          <w:szCs w:val="24"/>
-          <w:shd w:val="clear" w:color="auto" w:fill="FFFFFF"/>
-        </w:rPr>
-        <w:t>nda</w:t>
+        <w:t>Anda</w:t>
       </w:r>
       <w:proofErr w:type="spellEnd"/>
       <w:r>
@@ -2753,17 +2883,7 @@
           <w:szCs w:val="24"/>
           <w:shd w:val="clear" w:color="auto" w:fill="FFFFFF"/>
         </w:rPr>
-        <w:t>J</w:t>
-      </w:r>
-      <w:r>
-        <w:rPr>
-          <w:rFonts w:asciiTheme="minorBidi" w:hAnsiTheme="minorBidi"/>
-          <w:color w:val="24292E"/>
-          <w:sz w:val="24"/>
-          <w:szCs w:val="24"/>
-          <w:shd w:val="clear" w:color="auto" w:fill="FFFFFF"/>
-        </w:rPr>
-        <w:t>ika</w:t>
+        <w:t>Jika</w:t>
       </w:r>
       <w:proofErr w:type="spellEnd"/>
       <w:r>
@@ -3021,17 +3141,7 @@
           <w:szCs w:val="24"/>
           <w:shd w:val="clear" w:color="auto" w:fill="FFFFFF"/>
         </w:rPr>
-        <w:t>A</w:t>
-      </w:r>
-      <w:r>
-        <w:rPr>
-          <w:rFonts w:asciiTheme="minorBidi" w:hAnsiTheme="minorBidi"/>
-          <w:color w:val="24292E"/>
-          <w:sz w:val="24"/>
-          <w:szCs w:val="24"/>
-          <w:shd w:val="clear" w:color="auto" w:fill="FFFFFF"/>
-        </w:rPr>
-        <w:t>nda</w:t>
+        <w:t>Anda</w:t>
       </w:r>
       <w:proofErr w:type="spellEnd"/>
       <w:r>
@@ -3108,8 +3218,20 @@
           <w:szCs w:val="24"/>
           <w:shd w:val="clear" w:color="auto" w:fill="FFFFFF"/>
         </w:rPr>
-        <w:t xml:space="preserve"> di "https://netbeans.org"</w:t>
-      </w:r>
+        <w:t xml:space="preserve"> di </w:t>
+      </w:r>
+      <w:hyperlink r:id="rId5" w:history="1">
+        <w:r>
+          <w:rPr>
+            <w:rStyle w:val="Hyperlink"/>
+            <w:rFonts w:asciiTheme="minorBidi" w:hAnsiTheme="minorBidi"/>
+            <w:sz w:val="24"/>
+            <w:szCs w:val="24"/>
+            <w:shd w:val="clear" w:color="auto" w:fill="FFFFFF"/>
+          </w:rPr>
+          <w:t>https://netbeans.org</w:t>
+        </w:r>
+      </w:hyperlink>
     </w:p>
     <w:p>
       <w:pPr>
@@ -3858,6 +3980,29 @@
         </w:rPr>
         <w:t xml:space="preserve"> F6</w:t>
       </w:r>
+    </w:p>
+    <w:p>
+      <w:pPr>
+        <w:rPr>
+          <w:rFonts w:asciiTheme="minorBidi" w:hAnsiTheme="minorBidi"/>
+          <w:color w:val="202124"/>
+          <w:sz w:val="24"/>
+          <w:szCs w:val="24"/>
+          <w:shd w:val="clear" w:color="auto" w:fill="FFFFFF"/>
+        </w:rPr>
+      </w:pPr>
+    </w:p>
+    <w:p>
+      <w:pPr>
+        <w:pStyle w:val="ListParagraph"/>
+        <w:rPr>
+          <w:rFonts w:asciiTheme="minorBidi" w:hAnsiTheme="minorBidi"/>
+          <w:color w:val="202124"/>
+          <w:sz w:val="24"/>
+          <w:szCs w:val="24"/>
+          <w:shd w:val="clear" w:color="auto" w:fill="FFFFFF"/>
+        </w:rPr>
+      </w:pPr>
     </w:p>
     <w:sectPr>
       <w:pgSz w:w="12240" w:h="15840"/>
@@ -4606,6 +4751,17 @@
       <w:contextualSpacing/>
     </w:pPr>
   </w:style>
+  <w:style w:type="character" w:styleId="Hyperlink">
+    <w:name w:val="Hyperlink"/>
+    <w:basedOn w:val="DefaultParagraphFont"/>
+    <w:uiPriority w:val="99"/>
+    <w:unhideWhenUsed/>
+    <w:rsid w:val="00E7193E"/>
+    <w:rPr>
+      <w:color w:val="0563C1" w:themeColor="hyperlink"/>
+      <w:u w:val="single"/>
+    </w:rPr>
+  </w:style>
 </w:styles>
 </file>
 

</xml_diff>